<commit_message>
some modif & comment
</commit_message>
<xml_diff>
--- a/docs/Shanoir-NG_Center.docx
+++ b/docs/Shanoir-NG_Center.docx
@@ -4643,22 +4643,10 @@
         <w:rPr>
           <w:lang w:val="en-US"/>
         </w:rPr>
-        <w:t xml:space="preserve">MR </w:t>
-      </w:r>
-      <w:commentRangeStart w:id="29"/>
-      <w:r>
-        <w:rPr>
-          <w:lang w:val="en-US"/>
-        </w:rPr>
-        <w:t>or PET</w:t>
-      </w:r>
-      <w:commentRangeEnd w:id="29"/>
-      <w:r>
-        <w:rPr>
-          <w:rStyle w:val="Marquedecommentaire"/>
-        </w:rPr>
-        <w:commentReference w:id="29"/>
-      </w:r>
+        <w:t>MR or PET</w:t>
+      </w:r>
+      <w:bookmarkStart w:id="29" w:name="_GoBack"/>
+      <w:bookmarkEnd w:id="29"/>
       <w:r>
         <w:rPr>
           <w:lang w:val="en-US"/>
@@ -4764,38 +4752,65 @@
         </w:rPr>
         <w:t>. Mandatory</w:t>
       </w:r>
-      <w:bookmarkStart w:id="33" w:name="_GoBack"/>
+    </w:p>
+    <w:p>
+      <w:pPr>
+        <w:pStyle w:val="Titre2"/>
+        <w:rPr>
+          <w:lang w:val="en-US"/>
+        </w:rPr>
+      </w:pPr>
+      <w:bookmarkStart w:id="33" w:name="_Toc474917614"/>
+      <w:r>
+        <w:rPr>
+          <w:lang w:val="en-US"/>
+        </w:rPr>
+        <w:t>Coil</w:t>
+      </w:r>
       <w:bookmarkEnd w:id="33"/>
     </w:p>
     <w:p>
       <w:pPr>
-        <w:pStyle w:val="Titre2"/>
-        <w:rPr>
-          <w:lang w:val="en-US"/>
-        </w:rPr>
-      </w:pPr>
-      <w:bookmarkStart w:id="34" w:name="_Toc474917614"/>
-      <w:r>
-        <w:rPr>
-          <w:lang w:val="en-US"/>
-        </w:rPr>
-        <w:t>Coil</w:t>
+        <w:pStyle w:val="Titre3"/>
+        <w:rPr>
+          <w:lang w:val="en-US"/>
+        </w:rPr>
+      </w:pPr>
+      <w:bookmarkStart w:id="34" w:name="_Toc474917615"/>
+      <w:r>
+        <w:rPr>
+          <w:lang w:val="en-US"/>
+        </w:rPr>
+        <w:t>Name</w:t>
       </w:r>
       <w:bookmarkEnd w:id="34"/>
     </w:p>
     <w:p>
       <w:pPr>
+        <w:rPr>
+          <w:lang w:val="en-US"/>
+        </w:rPr>
+      </w:pPr>
+      <w:r>
+        <w:rPr>
+          <w:lang w:val="en-US"/>
+        </w:rPr>
+        <w:t>Input. Min 2, max 200 characters. Mandatory</w:t>
+      </w:r>
+    </w:p>
+    <w:p>
+      <w:pPr>
         <w:pStyle w:val="Titre3"/>
         <w:rPr>
           <w:lang w:val="en-US"/>
         </w:rPr>
       </w:pPr>
-      <w:bookmarkStart w:id="35" w:name="_Toc474917615"/>
-      <w:r>
-        <w:rPr>
-          <w:lang w:val="en-US"/>
-        </w:rPr>
-        <w:t>Name</w:t>
+      <w:bookmarkStart w:id="35" w:name="_Toc474917616"/>
+      <w:r>
+        <w:rPr>
+          <w:lang w:val="en-US"/>
+        </w:rPr>
+        <w:t>Center</w:t>
       </w:r>
       <w:bookmarkEnd w:id="35"/>
     </w:p>
@@ -4809,7 +4824,7 @@
         <w:rPr>
           <w:lang w:val="en-US"/>
         </w:rPr>
-        <w:t>Input. Min 2, max 200 characters. Mandatory</w:t>
+        <w:t xml:space="preserve">Select from the list of centers. Mandatory </w:t>
       </w:r>
     </w:p>
     <w:p>
@@ -4819,12 +4834,12 @@
           <w:lang w:val="en-US"/>
         </w:rPr>
       </w:pPr>
-      <w:bookmarkStart w:id="36" w:name="_Toc474917616"/>
-      <w:r>
-        <w:rPr>
-          <w:lang w:val="en-US"/>
-        </w:rPr>
-        <w:t>Center</w:t>
+      <w:bookmarkStart w:id="36" w:name="_Toc474917617"/>
+      <w:r>
+        <w:rPr>
+          <w:lang w:val="en-US"/>
+        </w:rPr>
+        <w:t>Acquisition equipment</w:t>
       </w:r>
       <w:bookmarkEnd w:id="36"/>
     </w:p>
@@ -4838,7 +4853,7 @@
         <w:rPr>
           <w:lang w:val="en-US"/>
         </w:rPr>
-        <w:t xml:space="preserve">Select from the list of centers. Mandatory </w:t>
+        <w:t>Select – from the list of available equipment for selected centers. Mandatory</w:t>
       </w:r>
     </w:p>
     <w:p>
@@ -4848,12 +4863,12 @@
           <w:lang w:val="en-US"/>
         </w:rPr>
       </w:pPr>
-      <w:bookmarkStart w:id="37" w:name="_Toc474917617"/>
-      <w:r>
-        <w:rPr>
-          <w:lang w:val="en-US"/>
-        </w:rPr>
-        <w:t>Acquisition equipment</w:t>
+      <w:bookmarkStart w:id="37" w:name="_Toc474917618"/>
+      <w:r>
+        <w:rPr>
+          <w:lang w:val="en-US"/>
+        </w:rPr>
+        <w:t>Serial number</w:t>
       </w:r>
       <w:bookmarkEnd w:id="37"/>
     </w:p>
@@ -4867,7 +4882,7 @@
         <w:rPr>
           <w:lang w:val="en-US"/>
         </w:rPr>
-        <w:t>Select – from the list of available equipment for selected centers. Mandatory</w:t>
+        <w:t>Input. Min 2, max 200 characters. Facultative</w:t>
       </w:r>
     </w:p>
     <w:p>
@@ -4877,43 +4892,14 @@
           <w:lang w:val="en-US"/>
         </w:rPr>
       </w:pPr>
-      <w:bookmarkStart w:id="38" w:name="_Toc474917618"/>
-      <w:r>
-        <w:rPr>
-          <w:lang w:val="en-US"/>
-        </w:rPr>
-        <w:t>Serial number</w:t>
+      <w:bookmarkStart w:id="38" w:name="_Toc474917619"/>
+      <w:r>
+        <w:rPr>
+          <w:lang w:val="en-US"/>
+        </w:rPr>
+        <w:t>Coil type</w:t>
       </w:r>
       <w:bookmarkEnd w:id="38"/>
-    </w:p>
-    <w:p>
-      <w:pPr>
-        <w:rPr>
-          <w:lang w:val="en-US"/>
-        </w:rPr>
-      </w:pPr>
-      <w:r>
-        <w:rPr>
-          <w:lang w:val="en-US"/>
-        </w:rPr>
-        <w:t>Input. Min 2, max 200 characters. Facultative</w:t>
-      </w:r>
-    </w:p>
-    <w:p>
-      <w:pPr>
-        <w:pStyle w:val="Titre3"/>
-        <w:rPr>
-          <w:lang w:val="en-US"/>
-        </w:rPr>
-      </w:pPr>
-      <w:bookmarkStart w:id="39" w:name="_Toc474917619"/>
-      <w:r>
-        <w:rPr>
-          <w:lang w:val="en-US"/>
-        </w:rPr>
-        <w:t>Coil type</w:t>
-      </w:r>
-      <w:bookmarkEnd w:id="39"/>
     </w:p>
     <w:p>
       <w:pPr>
@@ -5031,14 +5017,14 @@
           <w:lang w:val="en-US"/>
         </w:rPr>
       </w:pPr>
-      <w:bookmarkStart w:id="40" w:name="_Toc474917620"/>
+      <w:bookmarkStart w:id="39" w:name="_Toc474917620"/>
       <w:r>
         <w:rPr>
           <w:lang w:val="en-US"/>
         </w:rPr>
         <w:t>Number of channels</w:t>
       </w:r>
-      <w:bookmarkEnd w:id="40"/>
+      <w:bookmarkEnd w:id="39"/>
     </w:p>
     <w:p>
       <w:pPr>
@@ -5086,7 +5072,7 @@
           <w:lang w:val="en-US"/>
         </w:rPr>
       </w:pPr>
-      <w:bookmarkStart w:id="41" w:name="_Toc474917621"/>
+      <w:bookmarkStart w:id="40" w:name="_Toc474917621"/>
       <w:r>
         <w:rPr>
           <w:lang w:val="en-US"/>
@@ -5094,7 +5080,7 @@
         <w:lastRenderedPageBreak/>
         <w:t>Functionalities</w:t>
       </w:r>
-      <w:bookmarkEnd w:id="41"/>
+      <w:bookmarkEnd w:id="40"/>
       <w:r>
         <w:rPr>
           <w:lang w:val="en-US"/>
@@ -7231,67 +7217,7 @@
         <w:rPr>
           <w:lang w:val="en-US"/>
         </w:rPr>
-        <w:t xml:space="preserve">Admin and expert can add/edit/delete/view center, can users and guest do the same thing? Actually guest cannot see the manage data menu, but it seems that users can </w:t>
-      </w:r>
-      <w:r>
-        <w:rPr>
-          <w:lang w:val="en-US"/>
-        </w:rPr>
-        <w:t>add/edit/delete/view center</w:t>
-      </w:r>
-      <w:r>
-        <w:rPr>
-          <w:lang w:val="en-US"/>
-        </w:rPr>
-        <w:t>. Can they??</w:t>
-      </w:r>
-    </w:p>
-  </w:comment>
-  <w:comment w:id="29" w:author="Yao Yao" w:date="2017-02-16T15:24:00Z" w:initials="YY">
-    <w:p>
-      <w:pPr>
-        <w:pStyle w:val="Commentaire"/>
-        <w:rPr>
-          <w:lang w:val="en-US"/>
-        </w:rPr>
-      </w:pPr>
-      <w:r>
-        <w:rPr>
-          <w:rStyle w:val="Marquedecommentaire"/>
-        </w:rPr>
-        <w:annotationRef/>
-      </w:r>
-      <w:r>
-        <w:rPr>
-          <w:lang w:val="en-US"/>
-        </w:rPr>
-        <w:t>Now ?</w:t>
-      </w:r>
-      <w:r>
-        <w:rPr>
-          <w:lang w:val="en-US"/>
-        </w:rPr>
-        <w:t xml:space="preserve"> When will we migrate with </w:t>
-      </w:r>
-      <w:proofErr w:type="spellStart"/>
-      <w:r>
-        <w:rPr>
-          <w:lang w:val="en-US"/>
-        </w:rPr>
-        <w:t>Chanllenge</w:t>
-      </w:r>
-      <w:proofErr w:type="spellEnd"/>
-      <w:r>
-        <w:rPr>
-          <w:lang w:val="en-US"/>
-        </w:rPr>
-        <w:t xml:space="preserve"> Branch </w:t>
-      </w:r>
-      <w:r>
-        <w:rPr>
-          <w:lang w:val="en-US"/>
-        </w:rPr>
-        <w:t>with the pet extension?</w:t>
+        <w:t>Admin and expert can add/edit/delete/view center, can users and guest do the same thing? Actually guest cannot see the manage data menu, but it seems that users can add/edit/delete/view center. Can they??</w:t>
       </w:r>
     </w:p>
   </w:comment>
@@ -11523,7 +11449,7 @@
   <a:extraClrSchemeLst/>
   <a:extLst>
     <a:ext uri="{05A4C25C-085E-4340-85A3-A5531E510DB2}">
-      <thm15:themeFamily xmlns:thm15="http://schemas.microsoft.com/office/thememl/2012/main" xmlns="" name="Office Theme" id="{62F939B6-93AF-4DB8-9C6B-D6C7DFDC589F}" vid="{4A3C46E8-61CC-4603-A589-7422A47A8E4A}"/>
+      <thm15:themeFamily xmlns="" xmlns:thm15="http://schemas.microsoft.com/office/thememl/2012/main" name="Office Theme" id="{62F939B6-93AF-4DB8-9C6B-D6C7DFDC589F}" vid="{4A3C46E8-61CC-4603-A589-7422A47A8E4A}"/>
     </a:ext>
   </a:extLst>
 </a:theme>
@@ -11534,7 +11460,7 @@
 </file>
 
 <file path=customXml/itemProps1.xml><?xml version="1.0" encoding="utf-8"?>
-<ds:datastoreItem xmlns:ds="http://schemas.openxmlformats.org/officeDocument/2006/customXml" ds:itemID="{21DD7D22-C772-486A-97AF-D49C29D701F0}">
+<ds:datastoreItem xmlns:ds="http://schemas.openxmlformats.org/officeDocument/2006/customXml" ds:itemID="{68195422-B3E6-4955-BE39-8CF0768A28A3}">
   <ds:schemaRefs>
     <ds:schemaRef ds:uri="http://schemas.openxmlformats.org/officeDocument/2006/bibliography"/>
   </ds:schemaRefs>

</xml_diff>